<commit_message>
Qfunction added to d5 library of dann5 package; testing gcd functionality
</commit_message>
<xml_diff>
--- a/documentation/Notebook Chapters.docx
+++ b/documentation/Notebook Chapters.docx
@@ -436,6 +436,20 @@
         <w:rPr>
           <w:u w:val="single"/>
         </w:rPr>
+        <w:t xml:space="preserve">, </w:t>
+      </w:r>
+      <w:proofErr w:type="spellStart"/>
+      <w:r>
+        <w:rPr>
+          <w:u w:val="single"/>
+        </w:rPr>
+        <w:t>Qrutine</w:t>
+      </w:r>
+      <w:proofErr w:type="spellEnd"/>
+      <w:r>
+        <w:rPr>
+          <w:u w:val="single"/>
+        </w:rPr>
         <w:t xml:space="preserve"> and </w:t>
       </w:r>
       <w:proofErr w:type="spellStart"/>
@@ -443,26 +457,6 @@
         <w:rPr>
           <w:u w:val="single"/>
         </w:rPr>
-        <w:t>Qrutine</w:t>
-      </w:r>
-      <w:proofErr w:type="spellEnd"/>
-    </w:p>
-    <w:p>
-      <w:pPr>
-        <w:pStyle w:val="ListParagraph"/>
-        <w:numPr>
-          <w:ilvl w:val="1"/>
-          <w:numId w:val="2"/>
-        </w:numPr>
-        <w:rPr>
-          <w:u w:val="single"/>
-        </w:rPr>
-      </w:pPr>
-      <w:proofErr w:type="spellStart"/>
-      <w:r>
-        <w:rPr>
-          <w:u w:val="single"/>
-        </w:rPr>
         <w:t>Qfunction</w:t>
       </w:r>
       <w:proofErr w:type="spellEnd"/>
@@ -478,14 +472,12 @@
           <w:u w:val="single"/>
         </w:rPr>
       </w:pPr>
-      <w:proofErr w:type="spellStart"/>
-      <w:r>
-        <w:rPr>
-          <w:u w:val="single"/>
-        </w:rPr>
-        <w:t>Qbinder</w:t>
-      </w:r>
-      <w:proofErr w:type="spellEnd"/>
+      <w:r>
+        <w:rPr>
+          <w:u w:val="single"/>
+        </w:rPr>
+        <w:t>Formatting printouts of quantum statements and types</w:t>
+      </w:r>
     </w:p>
     <w:p>
       <w:pPr>
@@ -728,40 +720,32 @@
         <w:rPr>
           <w:u w:val="single"/>
         </w:rPr>
-        <w:t xml:space="preserve">Quantum Program Computing using </w:t>
-      </w:r>
-      <w:proofErr w:type="gramStart"/>
+        <w:t>Quantum Program Computing using QUBO</w:t>
+      </w:r>
+    </w:p>
+    <w:p>
+      <w:pPr>
+        <w:pStyle w:val="ListParagraph"/>
+        <w:numPr>
+          <w:ilvl w:val="1"/>
+          <w:numId w:val="2"/>
+        </w:numPr>
+        <w:rPr>
+          <w:u w:val="single"/>
+        </w:rPr>
+      </w:pPr>
+      <w:r>
+        <w:rPr>
+          <w:u w:val="single"/>
+        </w:rPr>
+        <w:t xml:space="preserve">Quantum Operators and Operations </w:t>
+      </w:r>
       <w:r>
         <w:rPr>
           <w:u w:val="single"/>
         </w:rPr>
         <w:t>QUBO</w:t>
       </w:r>
-      <w:proofErr w:type="gramEnd"/>
-    </w:p>
-    <w:p>
-      <w:pPr>
-        <w:pStyle w:val="ListParagraph"/>
-        <w:numPr>
-          <w:ilvl w:val="1"/>
-          <w:numId w:val="2"/>
-        </w:numPr>
-        <w:rPr>
-          <w:u w:val="single"/>
-        </w:rPr>
-      </w:pPr>
-      <w:r>
-        <w:rPr>
-          <w:u w:val="single"/>
-        </w:rPr>
-        <w:t xml:space="preserve">Quantum Operators and Operations </w:t>
-      </w:r>
-      <w:r>
-        <w:rPr>
-          <w:u w:val="single"/>
-        </w:rPr>
-        <w:t>QUBO</w:t>
-      </w:r>
       <w:r>
         <w:rPr>
           <w:u w:val="single"/>
@@ -790,91 +774,91 @@
         <w:rPr>
           <w:u w:val="single"/>
         </w:rPr>
+        <w:t>Q</w:t>
+      </w:r>
+      <w:r>
+        <w:rPr>
+          <w:u w:val="single"/>
+        </w:rPr>
+        <w:t xml:space="preserve">UBO </w:t>
+      </w:r>
+      <w:r>
+        <w:rPr>
+          <w:u w:val="single"/>
+        </w:rPr>
+        <w:t xml:space="preserve">Compiler </w:t>
+      </w:r>
+      <w:r>
+        <w:rPr>
+          <w:u w:val="single"/>
+        </w:rPr>
+        <w:t>and</w:t>
+      </w:r>
+      <w:r>
+        <w:rPr>
+          <w:u w:val="single"/>
+        </w:rPr>
+        <w:t xml:space="preserve"> Analy</w:t>
+      </w:r>
+      <w:r>
+        <w:rPr>
+          <w:u w:val="single"/>
+        </w:rPr>
+        <w:t>z</w:t>
+      </w:r>
+      <w:r>
+        <w:rPr>
+          <w:u w:val="single"/>
+        </w:rPr>
+        <w:t>er</w:t>
+      </w:r>
+    </w:p>
+    <w:p>
+      <w:pPr>
+        <w:pStyle w:val="ListParagraph"/>
+        <w:numPr>
+          <w:ilvl w:val="1"/>
+          <w:numId w:val="2"/>
+        </w:numPr>
+        <w:rPr>
+          <w:u w:val="single"/>
+        </w:rPr>
+      </w:pPr>
+      <w:r>
+        <w:rPr>
+          <w:u w:val="single"/>
+        </w:rPr>
+        <w:t>D5QuboSolver &amp; QUBO Paging</w:t>
+      </w:r>
+    </w:p>
+    <w:p>
+      <w:pPr>
+        <w:pStyle w:val="ListParagraph"/>
+        <w:numPr>
+          <w:ilvl w:val="1"/>
+          <w:numId w:val="2"/>
+        </w:numPr>
+        <w:rPr>
+          <w:u w:val="single"/>
+        </w:rPr>
+      </w:pPr>
+      <w:r>
+        <w:rPr>
+          <w:u w:val="single"/>
+        </w:rPr>
+        <w:t xml:space="preserve">Solvers in </w:t>
+      </w:r>
+      <w:r>
+        <w:rPr>
+          <w:u w:val="single"/>
+        </w:rPr>
         <w:t>dann5.dwave</w:t>
       </w:r>
-    </w:p>
-    <w:p>
-      <w:pPr>
-        <w:pStyle w:val="ListParagraph"/>
-        <w:numPr>
-          <w:ilvl w:val="1"/>
-          <w:numId w:val="2"/>
-        </w:numPr>
-        <w:rPr>
-          <w:u w:val="single"/>
-        </w:rPr>
-      </w:pPr>
-      <w:r>
-        <w:rPr>
-          <w:u w:val="single"/>
-        </w:rPr>
-        <w:t>Q</w:t>
-      </w:r>
-      <w:r>
-        <w:rPr>
-          <w:u w:val="single"/>
-        </w:rPr>
-        <w:t xml:space="preserve">UBO </w:t>
-      </w:r>
-      <w:r>
-        <w:rPr>
-          <w:u w:val="single"/>
-        </w:rPr>
-        <w:t>Compiler</w:t>
-      </w:r>
-      <w:r>
-        <w:rPr>
-          <w:u w:val="single"/>
-        </w:rPr>
-        <w:t xml:space="preserve"> </w:t>
-      </w:r>
-      <w:r>
-        <w:rPr>
-          <w:u w:val="single"/>
-        </w:rPr>
-        <w:t>and</w:t>
-      </w:r>
-      <w:r>
-        <w:rPr>
-          <w:u w:val="single"/>
-        </w:rPr>
-        <w:t xml:space="preserve"> </w:t>
-      </w:r>
-      <w:r>
-        <w:rPr>
-          <w:u w:val="single"/>
-        </w:rPr>
-        <w:t>Analy</w:t>
-      </w:r>
-      <w:r>
-        <w:rPr>
-          <w:u w:val="single"/>
-        </w:rPr>
-        <w:t>z</w:t>
-      </w:r>
-      <w:r>
-        <w:rPr>
-          <w:u w:val="single"/>
-        </w:rPr>
-        <w:t>er</w:t>
-      </w:r>
-    </w:p>
-    <w:p>
-      <w:pPr>
-        <w:pStyle w:val="ListParagraph"/>
-        <w:numPr>
-          <w:ilvl w:val="1"/>
-          <w:numId w:val="2"/>
-        </w:numPr>
-        <w:rPr>
-          <w:u w:val="single"/>
-        </w:rPr>
-      </w:pPr>
-      <w:r>
-        <w:rPr>
-          <w:u w:val="single"/>
-        </w:rPr>
-        <w:t>D5QuboSolver &amp; QUBO Paging</w:t>
+      <w:r>
+        <w:rPr>
+          <w:u w:val="single"/>
+        </w:rPr>
+        <w:t xml:space="preserve"> module</w:t>
       </w:r>
     </w:p>
     <w:p>
@@ -995,25 +979,25 @@
         <w:rPr>
           <w:u w:val="single"/>
         </w:rPr>
+        <w:t>QUBO, BQM and Ising model Transformations</w:t>
+      </w:r>
+    </w:p>
+    <w:p>
+      <w:pPr>
+        <w:pStyle w:val="ListParagraph"/>
+        <w:numPr>
+          <w:ilvl w:val="0"/>
+          <w:numId w:val="2"/>
+        </w:numPr>
+        <w:rPr>
+          <w:u w:val="single"/>
+        </w:rPr>
+      </w:pPr>
+      <w:r>
+        <w:rPr>
+          <w:u w:val="single"/>
+        </w:rPr>
         <w:lastRenderedPageBreak/>
-        <w:t>QUBO, BQM and Ising model Transformations</w:t>
-      </w:r>
-    </w:p>
-    <w:p>
-      <w:pPr>
-        <w:pStyle w:val="ListParagraph"/>
-        <w:numPr>
-          <w:ilvl w:val="0"/>
-          <w:numId w:val="2"/>
-        </w:numPr>
-        <w:rPr>
-          <w:u w:val="single"/>
-        </w:rPr>
-      </w:pPr>
-      <w:r>
-        <w:rPr>
-          <w:u w:val="single"/>
-        </w:rPr>
         <w:t xml:space="preserve">Quantum Program computing using </w:t>
       </w:r>
       <w:proofErr w:type="spellStart"/>

</xml_diff>